<commit_message>
nmv 27 05 2023
</commit_message>
<xml_diff>
--- a/TS Jatai Ghanam Project/TS 2.1/TS 2.1 Ghanam Sanskrit Corrections.docx
+++ b/TS Jatai Ghanam Project/TS 2.1/TS 2.1 Ghanam Sanskrit Corrections.docx
@@ -3787,6 +3787,7 @@
                 <w:color w:val="000000"/>
                 <w:szCs w:val="40"/>
               </w:rPr>
+              <w:lastRenderedPageBreak/>
               <w:t>23</w:t>
             </w:r>
             <w:r>
@@ -34688,20 +34689,6 @@
         </w:tc>
       </w:tr>
     </w:tbl>
-    <w:p>
-      <w:pPr>
-        <w:spacing w:before="0" w:line="240" w:lineRule="auto"/>
-        <w:jc w:val="center"/>
-        <w:rPr>
-          <w:b/>
-          <w:bCs/>
-          <w:sz w:val="32"/>
-          <w:szCs w:val="32"/>
-          <w:u w:val="single"/>
-          <w:lang w:val="en-IN"/>
-        </w:rPr>
-      </w:pPr>
-    </w:p>
     <w:p>
       <w:pPr>
         <w:spacing w:before="0" w:line="240" w:lineRule="auto"/>
@@ -34736,25 +34723,12 @@
           <w:sz w:val="32"/>
           <w:szCs w:val="32"/>
           <w:u w:val="single"/>
-          <w:lang w:val="en-IN"/>
         </w:rPr>
       </w:pPr>
-      <w:r>
-        <w:rPr>
-          <w:b/>
-          <w:bCs/>
-          <w:sz w:val="32"/>
-          <w:szCs w:val="32"/>
-          <w:u w:val="single"/>
-          <w:lang w:val="en-IN"/>
-        </w:rPr>
-        <w:br w:type="page"/>
-      </w:r>
     </w:p>
     <w:p>
       <w:pPr>
         <w:spacing w:before="0" w:line="240" w:lineRule="auto"/>
-        <w:jc w:val="center"/>
         <w:rPr>
           <w:b/>
           <w:bCs/>
@@ -34771,7 +34745,6 @@
           <w:szCs w:val="32"/>
           <w:u w:val="single"/>
         </w:rPr>
-        <w:lastRenderedPageBreak/>
         <w:t xml:space="preserve">TS </w:t>
       </w:r>
       <w:r>
@@ -35142,2005 +35115,11 @@
         <w:t>===========</w:t>
       </w:r>
     </w:p>
-    <w:p>
-      <w:pPr>
-        <w:spacing w:before="0" w:line="240" w:lineRule="auto"/>
-        <w:rPr>
-          <w:b/>
-          <w:bCs/>
-          <w:sz w:val="32"/>
-          <w:szCs w:val="32"/>
-          <w:u w:val="single"/>
-        </w:rPr>
-      </w:pPr>
-      <w:r>
-        <w:rPr>
-          <w:b/>
-          <w:bCs/>
-          <w:sz w:val="32"/>
-          <w:szCs w:val="32"/>
-          <w:u w:val="single"/>
-        </w:rPr>
-        <w:br w:type="page"/>
-      </w:r>
-    </w:p>
-    <w:p>
-      <w:pPr>
-        <w:spacing w:before="0" w:line="240" w:lineRule="auto"/>
-        <w:jc w:val="center"/>
-        <w:rPr>
-          <w:b/>
-          <w:bCs/>
-          <w:sz w:val="32"/>
-          <w:szCs w:val="32"/>
-          <w:u w:val="single"/>
-        </w:rPr>
-      </w:pPr>
-    </w:p>
-    <w:p>
-      <w:pPr>
-        <w:spacing w:before="0" w:line="240" w:lineRule="auto"/>
-        <w:jc w:val="center"/>
-        <w:rPr>
-          <w:b/>
-          <w:bCs/>
-          <w:sz w:val="32"/>
-          <w:szCs w:val="32"/>
-          <w:u w:val="single"/>
-        </w:rPr>
-      </w:pPr>
-      <w:r>
-        <w:rPr>
-          <w:b/>
-          <w:bCs/>
-          <w:sz w:val="32"/>
-          <w:szCs w:val="32"/>
-          <w:u w:val="single"/>
-        </w:rPr>
-        <w:t xml:space="preserve">TS </w:t>
-      </w:r>
-      <w:r>
-        <w:rPr>
-          <w:b/>
-          <w:bCs/>
-          <w:sz w:val="32"/>
-          <w:szCs w:val="32"/>
-          <w:u w:val="single"/>
-        </w:rPr>
-        <w:t>Ghanam</w:t>
-      </w:r>
-      <w:r>
-        <w:rPr>
-          <w:b/>
-          <w:bCs/>
-          <w:sz w:val="32"/>
-          <w:szCs w:val="32"/>
-          <w:u w:val="single"/>
-        </w:rPr>
-        <w:t xml:space="preserve"> </w:t>
-      </w:r>
-      <w:r>
-        <w:rPr>
-          <w:b/>
-          <w:bCs/>
-          <w:sz w:val="32"/>
-          <w:szCs w:val="32"/>
-          <w:u w:val="single"/>
-        </w:rPr>
-        <w:t>– TS 1</w:t>
-      </w:r>
-      <w:r>
-        <w:rPr>
-          <w:b/>
-          <w:bCs/>
-          <w:sz w:val="32"/>
-          <w:szCs w:val="32"/>
-          <w:u w:val="single"/>
-        </w:rPr>
-        <w:t>.</w:t>
-      </w:r>
-      <w:r>
-        <w:rPr>
-          <w:b/>
-          <w:bCs/>
-          <w:sz w:val="32"/>
-          <w:szCs w:val="32"/>
-          <w:u w:val="single"/>
-        </w:rPr>
-        <w:t>2</w:t>
-      </w:r>
-      <w:r>
-        <w:rPr>
-          <w:b/>
-          <w:bCs/>
-          <w:sz w:val="32"/>
-          <w:szCs w:val="32"/>
-          <w:u w:val="single"/>
-        </w:rPr>
-        <w:t xml:space="preserve"> </w:t>
-      </w:r>
-      <w:r>
-        <w:rPr>
-          <w:b/>
-          <w:bCs/>
-          <w:sz w:val="32"/>
-          <w:szCs w:val="32"/>
-          <w:u w:val="single"/>
-        </w:rPr>
-        <w:t>Tamil</w:t>
-      </w:r>
-      <w:r>
-        <w:rPr>
-          <w:b/>
-          <w:bCs/>
-          <w:sz w:val="32"/>
-          <w:szCs w:val="32"/>
-          <w:u w:val="single"/>
-        </w:rPr>
-        <w:t xml:space="preserve"> Corrections –</w:t>
-      </w:r>
-      <w:r>
-        <w:rPr>
-          <w:b/>
-          <w:bCs/>
-          <w:sz w:val="32"/>
-          <w:szCs w:val="32"/>
-          <w:u w:val="single"/>
-        </w:rPr>
-        <w:t xml:space="preserve"> </w:t>
-      </w:r>
-      <w:r>
-        <w:rPr>
-          <w:b/>
-          <w:bCs/>
-          <w:sz w:val="32"/>
-          <w:szCs w:val="32"/>
-          <w:u w:val="single"/>
-        </w:rPr>
-        <w:t xml:space="preserve">Observed till </w:t>
-      </w:r>
-      <w:r>
-        <w:rPr>
-          <w:b/>
-          <w:bCs/>
-          <w:sz w:val="32"/>
-          <w:szCs w:val="32"/>
-          <w:u w:val="single"/>
-        </w:rPr>
-        <w:t>31st March 2022</w:t>
-      </w:r>
-    </w:p>
-    <w:p>
-      <w:pPr>
-        <w:spacing w:before="0" w:line="240" w:lineRule="auto"/>
-        <w:jc w:val="center"/>
-        <w:rPr>
-          <w:b/>
-          <w:bCs/>
-          <w:sz w:val="28"/>
-          <w:szCs w:val="32"/>
-        </w:rPr>
-      </w:pPr>
-      <w:r>
-        <w:rPr>
-          <w:b/>
-          <w:bCs/>
-          <w:sz w:val="28"/>
-          <w:szCs w:val="32"/>
-        </w:rPr>
-        <w:t>(</w:t>
-      </w:r>
-      <w:proofErr w:type="gramStart"/>
-      <w:r>
-        <w:rPr>
-          <w:b/>
-          <w:bCs/>
-          <w:sz w:val="28"/>
-          <w:szCs w:val="32"/>
-        </w:rPr>
-        <w:t>ignore</w:t>
-      </w:r>
-      <w:proofErr w:type="gramEnd"/>
-      <w:r>
-        <w:rPr>
-          <w:b/>
-          <w:bCs/>
-          <w:sz w:val="28"/>
-          <w:szCs w:val="32"/>
-        </w:rPr>
-        <w:t xml:space="preserve"> those which are already incorporated in your book’s version and date)</w:t>
-      </w:r>
-    </w:p>
-    <w:tbl>
-      <w:tblPr>
-        <w:tblW w:w="13970" w:type="dxa"/>
-        <w:tblInd w:w="-792" w:type="dxa"/>
-        <w:tblBorders>
-          <w:top w:val="single" w:sz="4" w:space="0" w:color="000000"/>
-          <w:left w:val="single" w:sz="4" w:space="0" w:color="000000"/>
-          <w:bottom w:val="single" w:sz="4" w:space="0" w:color="000000"/>
-          <w:right w:val="single" w:sz="4" w:space="0" w:color="000000"/>
-          <w:insideH w:val="single" w:sz="4" w:space="0" w:color="000000"/>
-          <w:insideV w:val="single" w:sz="4" w:space="0" w:color="000000"/>
-        </w:tblBorders>
-        <w:tblLook w:val="04A0" w:firstRow="1" w:lastRow="0" w:firstColumn="1" w:lastColumn="0" w:noHBand="0" w:noVBand="1"/>
-      </w:tblPr>
-      <w:tblGrid>
-        <w:gridCol w:w="2630"/>
-        <w:gridCol w:w="5528"/>
-        <w:gridCol w:w="5812"/>
-      </w:tblGrid>
-      <w:tr>
-        <w:tc>
-          <w:tcPr>
-            <w:tcW w:w="2630" w:type="dxa"/>
-          </w:tcPr>
-          <w:p>
-            <w:pPr>
-              <w:spacing w:before="0" w:line="240" w:lineRule="auto"/>
-              <w:jc w:val="center"/>
-              <w:rPr>
-                <w:b/>
-                <w:sz w:val="32"/>
-                <w:szCs w:val="32"/>
-              </w:rPr>
-            </w:pPr>
-            <w:r>
-              <w:rPr>
-                <w:b/>
-                <w:sz w:val="32"/>
-                <w:szCs w:val="32"/>
-              </w:rPr>
-              <w:t>Section, Paragraph</w:t>
-            </w:r>
-          </w:p>
-          <w:p>
-            <w:pPr>
-              <w:spacing w:before="0" w:line="240" w:lineRule="auto"/>
-              <w:jc w:val="center"/>
-              <w:rPr>
-                <w:b/>
-                <w:sz w:val="32"/>
-                <w:szCs w:val="32"/>
-              </w:rPr>
-            </w:pPr>
-            <w:r>
-              <w:rPr>
-                <w:b/>
-                <w:sz w:val="32"/>
-                <w:szCs w:val="32"/>
-              </w:rPr>
-              <w:t>Reference</w:t>
-            </w:r>
-          </w:p>
-        </w:tc>
-        <w:tc>
-          <w:tcPr>
-            <w:tcW w:w="5528" w:type="dxa"/>
-          </w:tcPr>
-          <w:p>
-            <w:pPr>
-              <w:spacing w:before="0" w:line="240" w:lineRule="auto"/>
-              <w:jc w:val="center"/>
-              <w:rPr>
-                <w:b/>
-                <w:sz w:val="32"/>
-                <w:szCs w:val="32"/>
-              </w:rPr>
-            </w:pPr>
-            <w:r>
-              <w:rPr>
-                <w:b/>
-                <w:sz w:val="32"/>
-                <w:szCs w:val="32"/>
-              </w:rPr>
-              <w:t>As Printed</w:t>
-            </w:r>
-          </w:p>
-        </w:tc>
-        <w:tc>
-          <w:tcPr>
-            <w:tcW w:w="5812" w:type="dxa"/>
-          </w:tcPr>
-          <w:p>
-            <w:pPr>
-              <w:spacing w:before="0" w:line="240" w:lineRule="auto"/>
-              <w:ind w:right="-18"/>
-              <w:jc w:val="center"/>
-              <w:rPr>
-                <w:b/>
-                <w:sz w:val="32"/>
-                <w:szCs w:val="32"/>
-              </w:rPr>
-            </w:pPr>
-            <w:r>
-              <w:rPr>
-                <w:b/>
-                <w:sz w:val="32"/>
-                <w:szCs w:val="32"/>
-              </w:rPr>
-              <w:t>To be read as or corrected as</w:t>
-            </w:r>
-            <w:r>
-              <w:rPr>
-                <w:b/>
-                <w:sz w:val="32"/>
-                <w:szCs w:val="32"/>
-              </w:rPr>
-              <w:t xml:space="preserve"> </w:t>
-            </w:r>
-          </w:p>
-        </w:tc>
-      </w:tr>
-    </w:tbl>
-    <w:p>
-      <w:pPr>
-        <w:spacing w:before="0" w:line="240" w:lineRule="auto"/>
-        <w:rPr>
-          <w:vanish/>
-          <w:sz w:val="32"/>
-          <w:szCs w:val="32"/>
-        </w:rPr>
-      </w:pPr>
-    </w:p>
-    <w:tbl>
-      <w:tblPr>
-        <w:tblW w:w="13921" w:type="dxa"/>
-        <w:tblInd w:w="-743" w:type="dxa"/>
-        <w:tblBorders>
-          <w:top w:val="single" w:sz="4" w:space="0" w:color="000000"/>
-          <w:left w:val="single" w:sz="4" w:space="0" w:color="000000"/>
-          <w:bottom w:val="single" w:sz="4" w:space="0" w:color="000000"/>
-          <w:right w:val="single" w:sz="4" w:space="0" w:color="000000"/>
-          <w:insideH w:val="single" w:sz="4" w:space="0" w:color="000000"/>
-          <w:insideV w:val="single" w:sz="4" w:space="0" w:color="000000"/>
-        </w:tblBorders>
-        <w:tblLook w:val="04A0" w:firstRow="1" w:lastRow="0" w:firstColumn="1" w:lastColumn="0" w:noHBand="0" w:noVBand="1"/>
-      </w:tblPr>
-      <w:tblGrid>
-        <w:gridCol w:w="2581"/>
-        <w:gridCol w:w="5528"/>
-        <w:gridCol w:w="5812"/>
-      </w:tblGrid>
-      <w:tr>
-        <w:trPr>
-          <w:trHeight w:val="2519"/>
-        </w:trPr>
-        <w:tc>
-          <w:tcPr>
-            <w:tcW w:w="2581" w:type="dxa"/>
-          </w:tcPr>
-          <w:p>
-            <w:pPr>
-              <w:widowControl w:val="0"/>
-              <w:autoSpaceDE w:val="0"/>
-              <w:autoSpaceDN w:val="0"/>
-              <w:adjustRightInd w:val="0"/>
-              <w:spacing w:before="0" w:line="240" w:lineRule="auto"/>
-              <w:rPr>
-                <w:rFonts w:cs="Arial"/>
-                <w:b/>
-                <w:bCs/>
-                <w:sz w:val="28"/>
-                <w:szCs w:val="28"/>
-              </w:rPr>
-            </w:pPr>
-            <w:r>
-              <w:rPr>
-                <w:rFonts w:cs="Arial"/>
-                <w:b/>
-                <w:bCs/>
-                <w:sz w:val="28"/>
-                <w:szCs w:val="28"/>
-              </w:rPr>
-              <w:t>TS 1.</w:t>
-            </w:r>
-            <w:r>
-              <w:rPr>
-                <w:rFonts w:cs="Arial"/>
-                <w:b/>
-                <w:bCs/>
-                <w:sz w:val="28"/>
-                <w:szCs w:val="28"/>
-              </w:rPr>
-              <w:t>2</w:t>
-            </w:r>
-            <w:r>
-              <w:rPr>
-                <w:rFonts w:cs="Arial"/>
-                <w:b/>
-                <w:bCs/>
-                <w:sz w:val="28"/>
-                <w:szCs w:val="28"/>
-              </w:rPr>
-              <w:t xml:space="preserve">.3.1 </w:t>
-            </w:r>
-            <w:r>
-              <w:rPr>
-                <w:rFonts w:cs="Arial"/>
-                <w:b/>
-                <w:bCs/>
-                <w:sz w:val="28"/>
-                <w:szCs w:val="28"/>
-              </w:rPr>
-              <w:t xml:space="preserve">– </w:t>
-            </w:r>
-            <w:r>
-              <w:rPr>
-                <w:rFonts w:cs="Arial"/>
-                <w:b/>
-                <w:bCs/>
-                <w:sz w:val="28"/>
-                <w:szCs w:val="28"/>
-              </w:rPr>
-              <w:t>Ghanam</w:t>
-            </w:r>
-          </w:p>
-          <w:p>
-            <w:pPr>
-              <w:spacing w:before="0" w:line="240" w:lineRule="auto"/>
-              <w:ind w:left="29"/>
-              <w:rPr>
-                <w:b/>
-                <w:bCs/>
-                <w:sz w:val="28"/>
-                <w:szCs w:val="32"/>
-              </w:rPr>
-            </w:pPr>
-          </w:p>
-          <w:p>
-            <w:pPr>
-              <w:spacing w:before="0" w:line="240" w:lineRule="auto"/>
-              <w:ind w:left="29"/>
-              <w:rPr>
-                <w:rFonts w:cs="Arial"/>
-                <w:color w:val="000000"/>
-                <w:sz w:val="28"/>
-                <w:szCs w:val="32"/>
-              </w:rPr>
-            </w:pPr>
-          </w:p>
-        </w:tc>
-        <w:tc>
-          <w:tcPr>
-            <w:tcW w:w="5528" w:type="dxa"/>
-          </w:tcPr>
-          <w:p>
-            <w:pPr>
-              <w:spacing w:before="0" w:line="240" w:lineRule="auto"/>
-              <w:ind w:left="29"/>
-              <w:rPr>
-                <w:b/>
-                <w:bCs/>
-                <w:sz w:val="28"/>
-                <w:szCs w:val="32"/>
-              </w:rPr>
-            </w:pPr>
-            <w:r>
-              <w:rPr>
-                <w:rFonts w:ascii="BRH Devanagari Extra" w:hAnsi="BRH Devanagari Extra" w:cs="Latha"/>
-                <w:b/>
-                <w:bCs/>
-                <w:sz w:val="32"/>
-                <w:szCs w:val="32"/>
-                <w:lang w:bidi="ta-IN"/>
-              </w:rPr>
-              <w:t>Å</w:t>
-            </w:r>
-            <w:r>
-              <w:rPr>
-                <w:rFonts w:ascii="Latha" w:hAnsi="Latha" w:cs="Latha"/>
-                <w:szCs w:val="28"/>
-                <w:cs/>
-                <w:lang w:bidi="ta-IN"/>
-              </w:rPr>
-              <w:t>க்</w:t>
-            </w:r>
-            <w:r>
-              <w:rPr>
-                <w:rFonts w:ascii="Latha" w:hAnsi="Latha" w:cs="Latha"/>
-                <w:b/>
-                <w:bCs/>
-                <w:position w:val="-12"/>
-                <w:szCs w:val="28"/>
-                <w:cs/>
-                <w:lang w:bidi="ta-IN"/>
-              </w:rPr>
-              <w:t>3</w:t>
-            </w:r>
-            <w:r>
-              <w:rPr>
-                <w:rFonts w:ascii="Latha" w:hAnsi="Latha" w:cs="Latha"/>
-                <w:szCs w:val="28"/>
-                <w:highlight w:val="yellow"/>
-                <w:cs/>
-                <w:lang w:bidi="ta-IN"/>
-              </w:rPr>
-              <w:t>னே</w:t>
-            </w:r>
-            <w:r>
-              <w:rPr>
-                <w:rFonts w:ascii="BRH Devanagari Extra" w:hAnsi="BRH Devanagari Extra" w:cs="BRH Devanagari Extra"/>
-                <w:color w:val="000000"/>
-                <w:sz w:val="40"/>
-                <w:szCs w:val="40"/>
-              </w:rPr>
-              <w:t xml:space="preserve"> </w:t>
-            </w:r>
-            <w:r>
-              <w:rPr>
-                <w:rFonts w:ascii="BRH Devanagari Extra" w:hAnsi="BRH Devanagari Extra" w:cs="Latha"/>
-                <w:b/>
-                <w:bCs/>
-                <w:sz w:val="32"/>
-                <w:szCs w:val="32"/>
-                <w:highlight w:val="yellow"/>
-                <w:lang w:bidi="ta-IN"/>
-              </w:rPr>
-              <w:t>Å</w:t>
-            </w:r>
-            <w:r>
-              <w:rPr>
-                <w:rFonts w:ascii="Latha" w:hAnsi="Latha" w:cs="Latha"/>
-                <w:szCs w:val="28"/>
-                <w:highlight w:val="yellow"/>
-                <w:cs/>
-                <w:lang w:bidi="ta-IN"/>
-              </w:rPr>
-              <w:t>க்</w:t>
-            </w:r>
-            <w:r>
-              <w:rPr>
-                <w:rFonts w:ascii="Latha" w:hAnsi="Latha" w:cs="Latha"/>
-                <w:b/>
-                <w:bCs/>
-                <w:position w:val="-12"/>
-                <w:szCs w:val="28"/>
-                <w:highlight w:val="yellow"/>
-                <w:cs/>
-                <w:lang w:bidi="ta-IN"/>
-              </w:rPr>
-              <w:t>3</w:t>
-            </w:r>
-            <w:r>
-              <w:rPr>
-                <w:rFonts w:ascii="Latha" w:hAnsi="Latha" w:cs="Latha"/>
-                <w:szCs w:val="28"/>
-                <w:highlight w:val="yellow"/>
-                <w:cs/>
-                <w:lang w:bidi="ta-IN"/>
-              </w:rPr>
-              <w:t>னே</w:t>
-            </w:r>
-            <w:r>
-              <w:rPr>
-                <w:rFonts w:ascii="BRH Tamil Tab Extra" w:hAnsi="BRH Tamil Tab Extra" w:cs="Latha"/>
-                <w:b/>
-                <w:bCs/>
-                <w:szCs w:val="28"/>
-                <w:lang w:bidi="ta-IN"/>
-              </w:rPr>
-              <w:t>…</w:t>
-            </w:r>
-            <w:r>
-              <w:rPr>
-                <w:rFonts w:ascii="BRH Malayalam Extra" w:hAnsi="BRH Malayalam Extra" w:cs="BRH Malayalam Extra"/>
-                <w:color w:val="000000"/>
-                <w:sz w:val="36"/>
-                <w:szCs w:val="40"/>
-              </w:rPr>
-              <w:t xml:space="preserve"> </w:t>
-            </w:r>
-            <w:r>
-              <w:rPr>
-                <w:b/>
-                <w:bCs/>
-                <w:sz w:val="28"/>
-                <w:szCs w:val="32"/>
-              </w:rPr>
-              <w:t xml:space="preserve"> in</w:t>
-            </w:r>
-            <w:r>
-              <w:rPr>
-                <w:rFonts w:ascii="BRH Malayalam Extra" w:hAnsi="BRH Malayalam Extra" w:cs="BRH Malayalam Extra"/>
-                <w:color w:val="000000"/>
-                <w:sz w:val="36"/>
-                <w:szCs w:val="40"/>
-              </w:rPr>
-              <w:t xml:space="preserve"> </w:t>
-            </w:r>
-            <w:r>
-              <w:rPr>
-                <w:b/>
-                <w:bCs/>
-                <w:sz w:val="28"/>
-                <w:szCs w:val="32"/>
-              </w:rPr>
-              <w:t>34) 1.2.3.1(26)</w:t>
-            </w:r>
-          </w:p>
-          <w:p>
-            <w:pPr>
-              <w:spacing w:before="0" w:line="240" w:lineRule="auto"/>
-              <w:rPr>
-                <w:b/>
-                <w:bCs/>
-                <w:sz w:val="28"/>
-                <w:szCs w:val="32"/>
-              </w:rPr>
-            </w:pPr>
-            <w:r>
-              <w:rPr>
-                <w:rFonts w:ascii="BRH Devanagari Extra" w:hAnsi="BRH Devanagari Extra" w:cs="Latha"/>
-                <w:b/>
-                <w:bCs/>
-                <w:sz w:val="32"/>
-                <w:szCs w:val="32"/>
-                <w:lang w:bidi="ta-IN"/>
-              </w:rPr>
-              <w:t>Å</w:t>
-            </w:r>
-            <w:r>
-              <w:rPr>
-                <w:rFonts w:ascii="Latha" w:hAnsi="Latha" w:cs="Latha"/>
-                <w:szCs w:val="28"/>
-                <w:cs/>
-                <w:lang w:bidi="ta-IN"/>
-              </w:rPr>
-              <w:t>க்</w:t>
-            </w:r>
-            <w:r>
-              <w:rPr>
-                <w:rFonts w:ascii="Latha" w:hAnsi="Latha" w:cs="Latha"/>
-                <w:b/>
-                <w:bCs/>
-                <w:position w:val="-12"/>
-                <w:szCs w:val="28"/>
-                <w:cs/>
-                <w:lang w:bidi="ta-IN"/>
-              </w:rPr>
-              <w:t>3</w:t>
-            </w:r>
-            <w:r>
-              <w:rPr>
-                <w:rFonts w:ascii="Latha" w:hAnsi="Latha" w:cs="Latha"/>
-                <w:szCs w:val="28"/>
-                <w:highlight w:val="yellow"/>
-                <w:cs/>
-                <w:lang w:bidi="ta-IN"/>
-              </w:rPr>
-              <w:t>னே</w:t>
-            </w:r>
-            <w:r>
-              <w:rPr>
-                <w:rFonts w:ascii="BRH Devanagari Extra" w:hAnsi="BRH Devanagari Extra" w:cs="BRH Devanagari Extra"/>
-                <w:color w:val="000000"/>
-                <w:sz w:val="40"/>
-                <w:szCs w:val="40"/>
-              </w:rPr>
-              <w:t xml:space="preserve"> </w:t>
-            </w:r>
-            <w:r>
-              <w:rPr>
-                <w:rFonts w:ascii="BRH Devanagari Extra" w:hAnsi="BRH Devanagari Extra" w:cs="Latha"/>
-                <w:b/>
-                <w:bCs/>
-                <w:sz w:val="32"/>
-                <w:szCs w:val="32"/>
-                <w:highlight w:val="yellow"/>
-                <w:lang w:bidi="ta-IN"/>
-              </w:rPr>
-              <w:t>Å</w:t>
-            </w:r>
-            <w:r>
-              <w:rPr>
-                <w:rFonts w:ascii="Latha" w:hAnsi="Latha" w:cs="Latha"/>
-                <w:szCs w:val="28"/>
-                <w:highlight w:val="yellow"/>
-                <w:cs/>
-                <w:lang w:bidi="ta-IN"/>
-              </w:rPr>
-              <w:t>க்</w:t>
-            </w:r>
-            <w:r>
-              <w:rPr>
-                <w:rFonts w:ascii="Latha" w:hAnsi="Latha" w:cs="Latha"/>
-                <w:b/>
-                <w:bCs/>
-                <w:position w:val="-12"/>
-                <w:szCs w:val="28"/>
-                <w:highlight w:val="yellow"/>
-                <w:cs/>
-                <w:lang w:bidi="ta-IN"/>
-              </w:rPr>
-              <w:t>3</w:t>
-            </w:r>
-            <w:r>
-              <w:rPr>
-                <w:rFonts w:ascii="Latha" w:hAnsi="Latha" w:cs="Latha"/>
-                <w:szCs w:val="28"/>
-                <w:highlight w:val="yellow"/>
-                <w:cs/>
-                <w:lang w:bidi="ta-IN"/>
-              </w:rPr>
-              <w:t>னே</w:t>
-            </w:r>
-            <w:r>
-              <w:rPr>
-                <w:rFonts w:ascii="BRH Tamil Tab Extra" w:hAnsi="BRH Tamil Tab Extra" w:cs="Latha"/>
-                <w:b/>
-                <w:bCs/>
-                <w:szCs w:val="28"/>
-                <w:lang w:bidi="ta-IN"/>
-              </w:rPr>
-              <w:t>…</w:t>
-            </w:r>
-            <w:r>
-              <w:rPr>
-                <w:b/>
-                <w:bCs/>
-                <w:sz w:val="28"/>
-                <w:szCs w:val="32"/>
-              </w:rPr>
-              <w:t xml:space="preserve"> in</w:t>
-            </w:r>
-            <w:r>
-              <w:rPr>
-                <w:rFonts w:ascii="BRH Malayalam Extra" w:hAnsi="BRH Malayalam Extra" w:cs="BRH Malayalam Extra"/>
-                <w:color w:val="000000"/>
-                <w:sz w:val="36"/>
-                <w:szCs w:val="40"/>
-              </w:rPr>
-              <w:t xml:space="preserve"> </w:t>
-            </w:r>
-            <w:r>
-              <w:rPr>
-                <w:b/>
-                <w:bCs/>
-                <w:sz w:val="28"/>
-                <w:szCs w:val="32"/>
-              </w:rPr>
-              <w:t>3</w:t>
-            </w:r>
-            <w:r>
-              <w:rPr>
-                <w:b/>
-                <w:bCs/>
-                <w:sz w:val="28"/>
-                <w:szCs w:val="32"/>
-              </w:rPr>
-              <w:t>5</w:t>
-            </w:r>
-            <w:r>
-              <w:rPr>
-                <w:b/>
-                <w:bCs/>
-                <w:sz w:val="28"/>
-                <w:szCs w:val="32"/>
-              </w:rPr>
-              <w:t>) 1.2.3.1(2</w:t>
-            </w:r>
-            <w:r>
-              <w:rPr>
-                <w:b/>
-                <w:bCs/>
-                <w:sz w:val="28"/>
-                <w:szCs w:val="32"/>
-              </w:rPr>
-              <w:t>7</w:t>
-            </w:r>
-            <w:r>
-              <w:rPr>
-                <w:b/>
-                <w:bCs/>
-                <w:sz w:val="28"/>
-                <w:szCs w:val="32"/>
-              </w:rPr>
-              <w:t>)</w:t>
-            </w:r>
-          </w:p>
-          <w:p>
-            <w:pPr>
-              <w:spacing w:before="0" w:line="240" w:lineRule="auto"/>
-              <w:rPr>
-                <w:rFonts w:ascii="BRH Malayalam Extra" w:hAnsi="BRH Malayalam Extra" w:cs="BRH Malayalam Extra"/>
-                <w:sz w:val="28"/>
-                <w:szCs w:val="36"/>
-              </w:rPr>
-            </w:pPr>
-            <w:r>
-              <w:rPr>
-                <w:rFonts w:ascii="Latha" w:hAnsi="Latha" w:cs="Latha"/>
-                <w:szCs w:val="28"/>
-                <w:cs/>
-                <w:lang w:bidi="ta-IN"/>
-              </w:rPr>
-              <w:t>மக்</w:t>
-            </w:r>
-            <w:r>
-              <w:rPr>
-                <w:rFonts w:ascii="Latha" w:hAnsi="Latha" w:cs="Latha"/>
-                <w:b/>
-                <w:bCs/>
-                <w:position w:val="-12"/>
-                <w:szCs w:val="28"/>
-                <w:cs/>
-                <w:lang w:bidi="ta-IN"/>
-              </w:rPr>
-              <w:t>3</w:t>
-            </w:r>
-            <w:r>
-              <w:rPr>
-                <w:rFonts w:ascii="Latha" w:hAnsi="Latha" w:cs="Latha"/>
-                <w:szCs w:val="28"/>
-                <w:highlight w:val="yellow"/>
-                <w:cs/>
-                <w:lang w:bidi="ta-IN"/>
-              </w:rPr>
-              <w:t xml:space="preserve">னே </w:t>
-            </w:r>
-            <w:r>
-              <w:rPr>
-                <w:rFonts w:ascii="BRH Devanagari Extra" w:hAnsi="BRH Devanagari Extra" w:cs="Latha"/>
-                <w:b/>
-                <w:bCs/>
-                <w:sz w:val="32"/>
-                <w:szCs w:val="32"/>
-                <w:highlight w:val="yellow"/>
-                <w:lang w:bidi="ta-IN"/>
-              </w:rPr>
-              <w:t>Å</w:t>
-            </w:r>
-            <w:r>
-              <w:rPr>
-                <w:rFonts w:ascii="Latha" w:hAnsi="Latha" w:cs="Latha"/>
-                <w:szCs w:val="28"/>
-                <w:highlight w:val="yellow"/>
-                <w:cs/>
-                <w:lang w:bidi="ta-IN"/>
-              </w:rPr>
-              <w:t>க்</w:t>
-            </w:r>
-            <w:r>
-              <w:rPr>
-                <w:rFonts w:ascii="Latha" w:hAnsi="Latha" w:cs="Latha"/>
-                <w:b/>
-                <w:bCs/>
-                <w:position w:val="-12"/>
-                <w:szCs w:val="28"/>
-                <w:cs/>
-                <w:lang w:bidi="ta-IN"/>
-              </w:rPr>
-              <w:t>3</w:t>
-            </w:r>
-            <w:r>
-              <w:rPr>
-                <w:rFonts w:ascii="Latha" w:hAnsi="Latha" w:cs="Latha"/>
-                <w:szCs w:val="28"/>
-                <w:cs/>
-                <w:lang w:bidi="ta-IN"/>
-              </w:rPr>
-              <w:t>னே</w:t>
-            </w:r>
-            <w:r>
-              <w:rPr>
-                <w:rFonts w:ascii="BRH Malayalam Extra" w:hAnsi="BRH Malayalam Extra" w:cs="BRH Malayalam Extra"/>
-                <w:color w:val="000000"/>
-                <w:sz w:val="36"/>
-                <w:szCs w:val="40"/>
-              </w:rPr>
-              <w:t>–</w:t>
-            </w:r>
-            <w:r>
-              <w:rPr>
-                <w:rFonts w:ascii="BRH Malayalam Extra" w:hAnsi="BRH Malayalam Extra" w:cs="BRH Malayalam Extra"/>
-                <w:color w:val="000000"/>
-                <w:sz w:val="36"/>
-                <w:szCs w:val="40"/>
-              </w:rPr>
-              <w:t xml:space="preserve"> </w:t>
-            </w:r>
-            <w:r>
-              <w:rPr>
-                <w:b/>
-                <w:bCs/>
-                <w:sz w:val="28"/>
-                <w:szCs w:val="32"/>
-              </w:rPr>
-              <w:t>in</w:t>
-            </w:r>
-            <w:r>
-              <w:rPr>
-                <w:rFonts w:ascii="BRH Malayalam Extra" w:hAnsi="BRH Malayalam Extra" w:cs="BRH Malayalam Extra"/>
-                <w:color w:val="000000"/>
-                <w:sz w:val="36"/>
-                <w:szCs w:val="40"/>
-              </w:rPr>
-              <w:t xml:space="preserve"> </w:t>
-            </w:r>
-            <w:r>
-              <w:rPr>
-                <w:b/>
-                <w:bCs/>
-                <w:sz w:val="28"/>
-                <w:szCs w:val="32"/>
-              </w:rPr>
-              <w:t>36</w:t>
-            </w:r>
-            <w:r>
-              <w:rPr>
-                <w:b/>
-                <w:bCs/>
-                <w:sz w:val="28"/>
-                <w:szCs w:val="32"/>
-              </w:rPr>
-              <w:t>) 1.2.3.1(2</w:t>
-            </w:r>
-            <w:r>
-              <w:rPr>
-                <w:b/>
-                <w:bCs/>
-                <w:sz w:val="28"/>
-                <w:szCs w:val="32"/>
-              </w:rPr>
-              <w:t>8</w:t>
-            </w:r>
-            <w:r>
-              <w:rPr>
-                <w:b/>
-                <w:bCs/>
-                <w:sz w:val="28"/>
-                <w:szCs w:val="32"/>
-              </w:rPr>
-              <w:t>)</w:t>
-            </w:r>
-            <w:r>
-              <w:rPr>
-                <w:b/>
-                <w:bCs/>
-                <w:sz w:val="28"/>
-                <w:szCs w:val="32"/>
-              </w:rPr>
-              <w:t xml:space="preserve"> - 2 places</w:t>
-            </w:r>
-          </w:p>
-        </w:tc>
-        <w:tc>
-          <w:tcPr>
-            <w:tcW w:w="5812" w:type="dxa"/>
-          </w:tcPr>
-          <w:p>
-            <w:pPr>
-              <w:spacing w:before="0" w:line="240" w:lineRule="auto"/>
-              <w:ind w:left="29"/>
-              <w:rPr>
-                <w:b/>
-                <w:bCs/>
-                <w:sz w:val="28"/>
-                <w:szCs w:val="32"/>
-              </w:rPr>
-            </w:pPr>
-            <w:r>
-              <w:rPr>
-                <w:rFonts w:ascii="BRH Devanagari Extra" w:hAnsi="BRH Devanagari Extra" w:cs="Latha"/>
-                <w:b/>
-                <w:bCs/>
-                <w:sz w:val="32"/>
-                <w:szCs w:val="32"/>
-                <w:lang w:bidi="ta-IN"/>
-              </w:rPr>
-              <w:t>Å</w:t>
-            </w:r>
-            <w:r>
-              <w:rPr>
-                <w:rFonts w:ascii="Latha" w:hAnsi="Latha" w:cs="Latha"/>
-                <w:szCs w:val="28"/>
-                <w:cs/>
-                <w:lang w:bidi="ta-IN"/>
-              </w:rPr>
-              <w:t>க்</w:t>
-            </w:r>
-            <w:r>
-              <w:rPr>
-                <w:rFonts w:ascii="Latha" w:hAnsi="Latha" w:cs="Latha"/>
-                <w:b/>
-                <w:bCs/>
-                <w:position w:val="-12"/>
-                <w:szCs w:val="28"/>
-                <w:cs/>
-                <w:lang w:bidi="ta-IN"/>
-              </w:rPr>
-              <w:t>3</w:t>
-            </w:r>
-            <w:r>
-              <w:rPr>
-                <w:rFonts w:ascii="Latha" w:hAnsi="Latha" w:cs="Latha"/>
-                <w:szCs w:val="28"/>
-                <w:highlight w:val="green"/>
-                <w:cs/>
-                <w:lang w:bidi="ta-IN"/>
-              </w:rPr>
-              <w:t>னே</w:t>
-            </w:r>
-            <w:r>
-              <w:rPr>
-                <w:rFonts w:ascii="BRH Tamil Tab Extra" w:hAnsi="BRH Tamil Tab Extra" w:cs="Latha"/>
-                <w:b/>
-                <w:bCs/>
-                <w:szCs w:val="28"/>
-                <w:highlight w:val="green"/>
-                <w:lang w:bidi="ta-IN"/>
-              </w:rPr>
-              <w:t>…</w:t>
-            </w:r>
-            <w:r>
-              <w:rPr>
-                <w:rFonts w:ascii="Latha" w:hAnsi="Latha" w:cs="Latha"/>
-                <w:szCs w:val="28"/>
-                <w:highlight w:val="green"/>
-                <w:cs/>
-                <w:lang w:bidi="ta-IN"/>
-              </w:rPr>
-              <w:t xml:space="preserve"> </w:t>
-            </w:r>
-            <w:r>
-              <w:rPr>
-                <w:rFonts w:ascii="Latha" w:hAnsi="Latha" w:cs="Latha"/>
-                <w:szCs w:val="28"/>
-                <w:highlight w:val="green"/>
-                <w:cs/>
-                <w:lang w:bidi="ta-IN"/>
-              </w:rPr>
-              <w:t>அக்</w:t>
-            </w:r>
-            <w:r>
-              <w:rPr>
-                <w:rFonts w:ascii="Latha" w:hAnsi="Latha" w:cs="Latha"/>
-                <w:b/>
-                <w:bCs/>
-                <w:position w:val="-12"/>
-                <w:szCs w:val="28"/>
-                <w:highlight w:val="green"/>
-                <w:cs/>
-                <w:lang w:bidi="ta-IN"/>
-              </w:rPr>
-              <w:t>3</w:t>
-            </w:r>
-            <w:r>
-              <w:rPr>
-                <w:rFonts w:ascii="Latha" w:hAnsi="Latha" w:cs="Latha"/>
-                <w:szCs w:val="28"/>
-                <w:highlight w:val="green"/>
-                <w:cs/>
-                <w:lang w:bidi="ta-IN"/>
-              </w:rPr>
-              <w:t>னே</w:t>
-            </w:r>
-            <w:r>
-              <w:rPr>
-                <w:rFonts w:ascii="BRH Malayalam Extra" w:hAnsi="BRH Malayalam Extra" w:cs="BRH Malayalam Extra"/>
-                <w:color w:val="000000"/>
-                <w:sz w:val="36"/>
-                <w:szCs w:val="40"/>
-              </w:rPr>
-              <w:t>–</w:t>
-            </w:r>
-            <w:r>
-              <w:rPr>
-                <w:b/>
-                <w:bCs/>
-                <w:sz w:val="28"/>
-                <w:szCs w:val="32"/>
-              </w:rPr>
-              <w:t xml:space="preserve"> </w:t>
-            </w:r>
-            <w:r>
-              <w:rPr>
-                <w:b/>
-                <w:bCs/>
-                <w:sz w:val="28"/>
-                <w:szCs w:val="32"/>
-              </w:rPr>
-              <w:t>in</w:t>
-            </w:r>
-            <w:r>
-              <w:rPr>
-                <w:rFonts w:ascii="BRH Malayalam Extra" w:hAnsi="BRH Malayalam Extra" w:cs="BRH Malayalam Extra"/>
-                <w:color w:val="000000"/>
-                <w:sz w:val="36"/>
-                <w:szCs w:val="40"/>
-              </w:rPr>
-              <w:t xml:space="preserve"> </w:t>
-            </w:r>
-            <w:r>
-              <w:rPr>
-                <w:b/>
-                <w:bCs/>
-                <w:sz w:val="28"/>
-                <w:szCs w:val="32"/>
-              </w:rPr>
-              <w:t>34) 1.2.3.1(26)</w:t>
-            </w:r>
-            <w:r>
-              <w:rPr>
-                <w:b/>
-                <w:bCs/>
-                <w:sz w:val="28"/>
-                <w:szCs w:val="32"/>
-              </w:rPr>
-              <w:t xml:space="preserve"> </w:t>
-            </w:r>
-          </w:p>
-          <w:p>
-            <w:pPr>
-              <w:spacing w:before="0" w:line="240" w:lineRule="auto"/>
-              <w:rPr>
-                <w:b/>
-                <w:bCs/>
-                <w:sz w:val="28"/>
-                <w:szCs w:val="32"/>
-              </w:rPr>
-            </w:pPr>
-            <w:r>
-              <w:rPr>
-                <w:rFonts w:ascii="BRH Devanagari Extra" w:hAnsi="BRH Devanagari Extra" w:cs="Latha"/>
-                <w:b/>
-                <w:bCs/>
-                <w:sz w:val="32"/>
-                <w:szCs w:val="32"/>
-                <w:lang w:bidi="ta-IN"/>
-              </w:rPr>
-              <w:t>Å</w:t>
-            </w:r>
-            <w:r>
-              <w:rPr>
-                <w:rFonts w:ascii="Latha" w:hAnsi="Latha" w:cs="Latha"/>
-                <w:szCs w:val="28"/>
-                <w:cs/>
-                <w:lang w:bidi="ta-IN"/>
-              </w:rPr>
-              <w:t>க்</w:t>
-            </w:r>
-            <w:r>
-              <w:rPr>
-                <w:rFonts w:ascii="Latha" w:hAnsi="Latha" w:cs="Latha"/>
-                <w:b/>
-                <w:bCs/>
-                <w:position w:val="-12"/>
-                <w:szCs w:val="28"/>
-                <w:cs/>
-                <w:lang w:bidi="ta-IN"/>
-              </w:rPr>
-              <w:t>3</w:t>
-            </w:r>
-            <w:r>
-              <w:rPr>
-                <w:rFonts w:ascii="Latha" w:hAnsi="Latha" w:cs="Latha"/>
-                <w:szCs w:val="28"/>
-                <w:highlight w:val="green"/>
-                <w:cs/>
-                <w:lang w:bidi="ta-IN"/>
-              </w:rPr>
-              <w:t>னே</w:t>
-            </w:r>
-            <w:r>
-              <w:rPr>
-                <w:rFonts w:ascii="BRH Tamil Tab Extra" w:hAnsi="BRH Tamil Tab Extra" w:cs="Latha"/>
-                <w:b/>
-                <w:bCs/>
-                <w:szCs w:val="28"/>
-                <w:highlight w:val="green"/>
-                <w:lang w:bidi="ta-IN"/>
-              </w:rPr>
-              <w:t>…</w:t>
-            </w:r>
-            <w:r>
-              <w:rPr>
-                <w:rFonts w:ascii="Latha" w:hAnsi="Latha" w:cs="Latha"/>
-                <w:szCs w:val="28"/>
-                <w:highlight w:val="green"/>
-                <w:cs/>
-                <w:lang w:bidi="ta-IN"/>
-              </w:rPr>
-              <w:t xml:space="preserve"> </w:t>
-            </w:r>
-            <w:r>
-              <w:rPr>
-                <w:rFonts w:ascii="Latha" w:hAnsi="Latha" w:cs="Latha"/>
-                <w:szCs w:val="28"/>
-                <w:highlight w:val="green"/>
-                <w:cs/>
-                <w:lang w:bidi="ta-IN"/>
-              </w:rPr>
-              <w:t>அக்</w:t>
-            </w:r>
-            <w:r>
-              <w:rPr>
-                <w:rFonts w:ascii="Latha" w:hAnsi="Latha" w:cs="Latha"/>
-                <w:b/>
-                <w:bCs/>
-                <w:position w:val="-12"/>
-                <w:szCs w:val="28"/>
-                <w:highlight w:val="green"/>
-                <w:cs/>
-                <w:lang w:bidi="ta-IN"/>
-              </w:rPr>
-              <w:t>3</w:t>
-            </w:r>
-            <w:r>
-              <w:rPr>
-                <w:rFonts w:ascii="Latha" w:hAnsi="Latha" w:cs="Latha"/>
-                <w:szCs w:val="28"/>
-                <w:highlight w:val="green"/>
-                <w:cs/>
-                <w:lang w:bidi="ta-IN"/>
-              </w:rPr>
-              <w:t>னே</w:t>
-            </w:r>
-            <w:r>
-              <w:rPr>
-                <w:rFonts w:ascii="BRH Malayalam Extra" w:hAnsi="BRH Malayalam Extra" w:cs="BRH Malayalam Extra"/>
-                <w:color w:val="000000"/>
-                <w:sz w:val="36"/>
-                <w:szCs w:val="40"/>
-              </w:rPr>
-              <w:t>–</w:t>
-            </w:r>
-            <w:r>
-              <w:rPr>
-                <w:rFonts w:ascii="BRH Devanagari Extra" w:hAnsi="BRH Devanagari Extra" w:cs="BRH Devanagari Extra"/>
-                <w:color w:val="000000"/>
-                <w:sz w:val="40"/>
-                <w:szCs w:val="40"/>
-              </w:rPr>
-              <w:t xml:space="preserve"> </w:t>
-            </w:r>
-            <w:r>
-              <w:rPr>
-                <w:b/>
-                <w:bCs/>
-                <w:sz w:val="28"/>
-                <w:szCs w:val="32"/>
-              </w:rPr>
-              <w:t>in</w:t>
-            </w:r>
-            <w:r>
-              <w:rPr>
-                <w:rFonts w:ascii="BRH Devanagari Extra" w:hAnsi="BRH Devanagari Extra" w:cs="BRH Devanagari Extra"/>
-                <w:color w:val="000000"/>
-                <w:sz w:val="40"/>
-                <w:szCs w:val="40"/>
-              </w:rPr>
-              <w:t xml:space="preserve"> </w:t>
-            </w:r>
-            <w:r>
-              <w:rPr>
-                <w:b/>
-                <w:bCs/>
-                <w:sz w:val="28"/>
-                <w:szCs w:val="32"/>
-              </w:rPr>
-              <w:t>3</w:t>
-            </w:r>
-            <w:r>
-              <w:rPr>
-                <w:b/>
-                <w:bCs/>
-                <w:sz w:val="28"/>
-                <w:szCs w:val="32"/>
-              </w:rPr>
-              <w:t>5</w:t>
-            </w:r>
-            <w:r>
-              <w:rPr>
-                <w:b/>
-                <w:bCs/>
-                <w:sz w:val="28"/>
-                <w:szCs w:val="32"/>
-              </w:rPr>
-              <w:t>) 1.2.3.1(2</w:t>
-            </w:r>
-            <w:r>
-              <w:rPr>
-                <w:b/>
-                <w:bCs/>
-                <w:sz w:val="28"/>
-                <w:szCs w:val="32"/>
-              </w:rPr>
-              <w:t>7</w:t>
-            </w:r>
-            <w:r>
-              <w:rPr>
-                <w:b/>
-                <w:bCs/>
-                <w:sz w:val="28"/>
-                <w:szCs w:val="32"/>
-              </w:rPr>
-              <w:t>)</w:t>
-            </w:r>
-          </w:p>
-          <w:p>
-            <w:pPr>
-              <w:spacing w:before="0" w:line="240" w:lineRule="auto"/>
-              <w:rPr>
-                <w:b/>
-                <w:bCs/>
-                <w:sz w:val="28"/>
-                <w:szCs w:val="32"/>
-              </w:rPr>
-            </w:pPr>
-            <w:r>
-              <w:rPr>
-                <w:rFonts w:ascii="Latha" w:hAnsi="Latha" w:cs="Latha"/>
-                <w:szCs w:val="28"/>
-                <w:cs/>
-                <w:lang w:bidi="ta-IN"/>
-              </w:rPr>
-              <w:t>மக்</w:t>
-            </w:r>
-            <w:r>
-              <w:rPr>
-                <w:rFonts w:ascii="Latha" w:hAnsi="Latha" w:cs="Latha"/>
-                <w:b/>
-                <w:bCs/>
-                <w:position w:val="-12"/>
-                <w:szCs w:val="28"/>
-                <w:cs/>
-                <w:lang w:bidi="ta-IN"/>
-              </w:rPr>
-              <w:t>3</w:t>
-            </w:r>
-            <w:r>
-              <w:rPr>
-                <w:rFonts w:ascii="Latha" w:hAnsi="Latha" w:cs="Latha"/>
-                <w:szCs w:val="28"/>
-                <w:highlight w:val="green"/>
-                <w:cs/>
-                <w:lang w:bidi="ta-IN"/>
-              </w:rPr>
-              <w:t>னே</w:t>
-            </w:r>
-            <w:r>
-              <w:rPr>
-                <w:rFonts w:ascii="BRH Tamil Tab Extra" w:hAnsi="BRH Tamil Tab Extra" w:cs="Latha"/>
-                <w:b/>
-                <w:bCs/>
-                <w:szCs w:val="28"/>
-                <w:highlight w:val="green"/>
-                <w:lang w:bidi="ta-IN"/>
-              </w:rPr>
-              <w:t>…</w:t>
-            </w:r>
-            <w:r>
-              <w:rPr>
-                <w:rFonts w:ascii="Latha" w:hAnsi="Latha" w:cs="Latha"/>
-                <w:szCs w:val="28"/>
-                <w:highlight w:val="green"/>
-                <w:cs/>
-                <w:lang w:bidi="ta-IN"/>
-              </w:rPr>
-              <w:t xml:space="preserve"> அ</w:t>
-            </w:r>
-            <w:r>
-              <w:rPr>
-                <w:rFonts w:ascii="Latha" w:hAnsi="Latha" w:cs="Latha"/>
-                <w:szCs w:val="28"/>
-                <w:cs/>
-                <w:lang w:bidi="ta-IN"/>
-              </w:rPr>
-              <w:t>க்</w:t>
-            </w:r>
-            <w:r>
-              <w:rPr>
-                <w:rFonts w:ascii="Latha" w:hAnsi="Latha" w:cs="Latha"/>
-                <w:b/>
-                <w:bCs/>
-                <w:position w:val="-12"/>
-                <w:szCs w:val="28"/>
-                <w:cs/>
-                <w:lang w:bidi="ta-IN"/>
-              </w:rPr>
-              <w:t>3</w:t>
-            </w:r>
-            <w:r>
-              <w:rPr>
-                <w:rFonts w:ascii="Latha" w:hAnsi="Latha" w:cs="Latha"/>
-                <w:szCs w:val="28"/>
-                <w:cs/>
-                <w:lang w:bidi="ta-IN"/>
-              </w:rPr>
-              <w:t>னே</w:t>
-            </w:r>
-            <w:r>
-              <w:rPr>
-                <w:rFonts w:ascii="BRH Malayalam Extra" w:hAnsi="BRH Malayalam Extra" w:cs="BRH Malayalam Extra"/>
-                <w:color w:val="000000"/>
-                <w:sz w:val="36"/>
-                <w:szCs w:val="40"/>
-              </w:rPr>
-              <w:t>–</w:t>
-            </w:r>
-            <w:r>
-              <w:rPr>
-                <w:rFonts w:ascii="BRH Devanagari Extra" w:hAnsi="BRH Devanagari Extra" w:cs="BRH Devanagari Extra"/>
-                <w:color w:val="000000"/>
-                <w:sz w:val="40"/>
-                <w:szCs w:val="40"/>
-              </w:rPr>
-              <w:t xml:space="preserve"> </w:t>
-            </w:r>
-            <w:r>
-              <w:rPr>
-                <w:b/>
-                <w:bCs/>
-                <w:sz w:val="28"/>
-                <w:szCs w:val="32"/>
-              </w:rPr>
-              <w:t>in</w:t>
-            </w:r>
-            <w:r>
-              <w:rPr>
-                <w:b/>
-                <w:bCs/>
-                <w:sz w:val="28"/>
-                <w:szCs w:val="32"/>
-              </w:rPr>
-              <w:t xml:space="preserve"> </w:t>
-            </w:r>
-            <w:r>
-              <w:rPr>
-                <w:b/>
-                <w:bCs/>
-                <w:sz w:val="28"/>
-                <w:szCs w:val="32"/>
-              </w:rPr>
-              <w:t>3</w:t>
-            </w:r>
-            <w:r>
-              <w:rPr>
-                <w:b/>
-                <w:bCs/>
-                <w:sz w:val="28"/>
-                <w:szCs w:val="32"/>
-              </w:rPr>
-              <w:t>5</w:t>
-            </w:r>
-            <w:r>
-              <w:rPr>
-                <w:b/>
-                <w:bCs/>
-                <w:sz w:val="28"/>
-                <w:szCs w:val="32"/>
-              </w:rPr>
-              <w:t>) 1.2.3.1(2</w:t>
-            </w:r>
-            <w:r>
-              <w:rPr>
-                <w:b/>
-                <w:bCs/>
-                <w:sz w:val="28"/>
-                <w:szCs w:val="32"/>
-              </w:rPr>
-              <w:t>8</w:t>
-            </w:r>
-            <w:r>
-              <w:rPr>
-                <w:b/>
-                <w:bCs/>
-                <w:sz w:val="28"/>
-                <w:szCs w:val="32"/>
-              </w:rPr>
-              <w:t>)</w:t>
-            </w:r>
-            <w:r>
-              <w:rPr>
-                <w:b/>
-                <w:bCs/>
-                <w:sz w:val="28"/>
-                <w:szCs w:val="32"/>
-              </w:rPr>
-              <w:t xml:space="preserve"> - 2 places</w:t>
-            </w:r>
-          </w:p>
-          <w:p>
-            <w:pPr>
-              <w:spacing w:before="0" w:line="240" w:lineRule="auto"/>
-              <w:rPr>
-                <w:rFonts w:ascii="BRH Malayalam Extra" w:hAnsi="BRH Malayalam Extra" w:cs="BRH Malayalam Extra"/>
-                <w:sz w:val="28"/>
-                <w:szCs w:val="36"/>
-              </w:rPr>
-            </w:pPr>
-            <w:r>
-              <w:rPr>
-                <w:b/>
-                <w:bCs/>
-                <w:sz w:val="28"/>
-                <w:szCs w:val="32"/>
-              </w:rPr>
-              <w:t>(</w:t>
-            </w:r>
-            <w:proofErr w:type="gramStart"/>
-            <w:r>
-              <w:rPr>
-                <w:b/>
-                <w:bCs/>
-                <w:sz w:val="28"/>
-                <w:szCs w:val="32"/>
-              </w:rPr>
-              <w:t>no</w:t>
-            </w:r>
-            <w:proofErr w:type="gramEnd"/>
-            <w:r>
-              <w:rPr>
-                <w:b/>
-                <w:bCs/>
-                <w:sz w:val="28"/>
-                <w:szCs w:val="32"/>
-              </w:rPr>
-              <w:t xml:space="preserve"> elision for “a”</w:t>
-            </w:r>
-            <w:r>
-              <w:rPr>
-                <w:rFonts w:ascii="BRH Malayalam Extra" w:hAnsi="BRH Malayalam Extra" w:cs="BRH Devanagari Extra"/>
-                <w:color w:val="000000"/>
-                <w:sz w:val="32"/>
-                <w:szCs w:val="40"/>
-              </w:rPr>
-              <w:t xml:space="preserve"> </w:t>
-            </w:r>
-            <w:r>
-              <w:rPr>
-                <w:b/>
-                <w:bCs/>
-                <w:sz w:val="28"/>
-                <w:szCs w:val="32"/>
-              </w:rPr>
-              <w:t>in</w:t>
-            </w:r>
-            <w:r>
-              <w:rPr>
-                <w:b/>
-                <w:bCs/>
-                <w:sz w:val="28"/>
-                <w:szCs w:val="32"/>
-              </w:rPr>
-              <w:t xml:space="preserve"> second “agne”)</w:t>
-            </w:r>
-          </w:p>
-        </w:tc>
-      </w:tr>
-    </w:tbl>
-    <w:p>
-      <w:pPr>
-        <w:spacing w:before="0" w:line="240" w:lineRule="auto"/>
-        <w:jc w:val="center"/>
-        <w:rPr>
-          <w:b/>
-          <w:bCs/>
-          <w:sz w:val="32"/>
-          <w:szCs w:val="32"/>
-          <w:u w:val="single"/>
-        </w:rPr>
-      </w:pPr>
-      <w:r>
-        <w:rPr>
-          <w:b/>
-          <w:bCs/>
-          <w:sz w:val="32"/>
-          <w:szCs w:val="32"/>
-          <w:u w:val="single"/>
-        </w:rPr>
-        <w:t>====================</w:t>
-      </w:r>
-    </w:p>
-    <w:p>
-      <w:pPr>
-        <w:spacing w:before="0" w:line="240" w:lineRule="auto"/>
-        <w:jc w:val="center"/>
-        <w:rPr>
-          <w:b/>
-          <w:bCs/>
-          <w:sz w:val="32"/>
-          <w:szCs w:val="32"/>
-          <w:u w:val="single"/>
-        </w:rPr>
-      </w:pPr>
-      <w:r>
-        <w:rPr>
-          <w:b/>
-          <w:bCs/>
-          <w:sz w:val="32"/>
-          <w:szCs w:val="32"/>
-          <w:u w:val="single"/>
-        </w:rPr>
-        <w:t xml:space="preserve">TS </w:t>
-      </w:r>
-      <w:r>
-        <w:rPr>
-          <w:b/>
-          <w:bCs/>
-          <w:sz w:val="32"/>
-          <w:szCs w:val="32"/>
-          <w:u w:val="single"/>
-        </w:rPr>
-        <w:t>Ghanam</w:t>
-      </w:r>
-      <w:r>
-        <w:rPr>
-          <w:b/>
-          <w:bCs/>
-          <w:sz w:val="32"/>
-          <w:szCs w:val="32"/>
-          <w:u w:val="single"/>
-        </w:rPr>
-        <w:t xml:space="preserve"> </w:t>
-      </w:r>
-      <w:r>
-        <w:rPr>
-          <w:b/>
-          <w:bCs/>
-          <w:sz w:val="32"/>
-          <w:szCs w:val="32"/>
-          <w:u w:val="single"/>
-        </w:rPr>
-        <w:t>– TS 1</w:t>
-      </w:r>
-      <w:r>
-        <w:rPr>
-          <w:b/>
-          <w:bCs/>
-          <w:sz w:val="32"/>
-          <w:szCs w:val="32"/>
-          <w:u w:val="single"/>
-        </w:rPr>
-        <w:t>.2</w:t>
-      </w:r>
-      <w:r>
-        <w:rPr>
-          <w:b/>
-          <w:bCs/>
-          <w:sz w:val="32"/>
-          <w:szCs w:val="32"/>
-          <w:u w:val="single"/>
-        </w:rPr>
-        <w:t xml:space="preserve"> </w:t>
-      </w:r>
-      <w:r>
-        <w:rPr>
-          <w:b/>
-          <w:bCs/>
-          <w:sz w:val="32"/>
-          <w:szCs w:val="32"/>
-          <w:u w:val="single"/>
-        </w:rPr>
-        <w:t>Tamil</w:t>
-      </w:r>
-      <w:r>
-        <w:rPr>
-          <w:b/>
-          <w:bCs/>
-          <w:sz w:val="32"/>
-          <w:szCs w:val="32"/>
-          <w:u w:val="single"/>
-        </w:rPr>
-        <w:t xml:space="preserve"> Corrections –</w:t>
-      </w:r>
-      <w:r>
-        <w:rPr>
-          <w:b/>
-          <w:bCs/>
-          <w:sz w:val="32"/>
-          <w:szCs w:val="32"/>
-          <w:u w:val="single"/>
-        </w:rPr>
-        <w:t xml:space="preserve"> prior to 31st March 2022</w:t>
-      </w:r>
-    </w:p>
-    <w:p>
-      <w:pPr>
-        <w:spacing w:before="0" w:line="240" w:lineRule="auto"/>
-        <w:jc w:val="center"/>
-        <w:rPr>
-          <w:b/>
-          <w:bCs/>
-          <w:sz w:val="28"/>
-          <w:szCs w:val="32"/>
-        </w:rPr>
-      </w:pPr>
-      <w:r>
-        <w:rPr>
-          <w:b/>
-          <w:bCs/>
-          <w:sz w:val="28"/>
-          <w:szCs w:val="32"/>
-        </w:rPr>
-        <w:t>(</w:t>
-      </w:r>
-      <w:proofErr w:type="gramStart"/>
-      <w:r>
-        <w:rPr>
-          <w:b/>
-          <w:bCs/>
-          <w:sz w:val="28"/>
-          <w:szCs w:val="32"/>
-        </w:rPr>
-        <w:t>ignore</w:t>
-      </w:r>
-      <w:proofErr w:type="gramEnd"/>
-      <w:r>
-        <w:rPr>
-          <w:b/>
-          <w:bCs/>
-          <w:sz w:val="28"/>
-          <w:szCs w:val="32"/>
-        </w:rPr>
-        <w:t xml:space="preserve"> those which are already incorporated in your book’s version and date)</w:t>
-      </w:r>
-    </w:p>
-    <w:tbl>
-      <w:tblPr>
-        <w:tblW w:w="13970" w:type="dxa"/>
-        <w:tblInd w:w="-792" w:type="dxa"/>
-        <w:tblBorders>
-          <w:top w:val="single" w:sz="4" w:space="0" w:color="000000"/>
-          <w:left w:val="single" w:sz="4" w:space="0" w:color="000000"/>
-          <w:bottom w:val="single" w:sz="4" w:space="0" w:color="000000"/>
-          <w:right w:val="single" w:sz="4" w:space="0" w:color="000000"/>
-          <w:insideH w:val="single" w:sz="4" w:space="0" w:color="000000"/>
-          <w:insideV w:val="single" w:sz="4" w:space="0" w:color="000000"/>
-        </w:tblBorders>
-        <w:tblLook w:val="04A0" w:firstRow="1" w:lastRow="0" w:firstColumn="1" w:lastColumn="0" w:noHBand="0" w:noVBand="1"/>
-      </w:tblPr>
-      <w:tblGrid>
-        <w:gridCol w:w="2630"/>
-        <w:gridCol w:w="5528"/>
-        <w:gridCol w:w="5812"/>
-      </w:tblGrid>
-      <w:tr>
-        <w:tc>
-          <w:tcPr>
-            <w:tcW w:w="2630" w:type="dxa"/>
-          </w:tcPr>
-          <w:p>
-            <w:pPr>
-              <w:spacing w:before="0" w:line="240" w:lineRule="auto"/>
-              <w:jc w:val="center"/>
-              <w:rPr>
-                <w:b/>
-                <w:sz w:val="32"/>
-                <w:szCs w:val="32"/>
-              </w:rPr>
-            </w:pPr>
-            <w:r>
-              <w:rPr>
-                <w:b/>
-                <w:sz w:val="32"/>
-                <w:szCs w:val="32"/>
-              </w:rPr>
-              <w:t>Section, Paragraph</w:t>
-            </w:r>
-          </w:p>
-          <w:p>
-            <w:pPr>
-              <w:spacing w:before="0" w:line="240" w:lineRule="auto"/>
-              <w:jc w:val="center"/>
-              <w:rPr>
-                <w:b/>
-                <w:sz w:val="32"/>
-                <w:szCs w:val="32"/>
-              </w:rPr>
-            </w:pPr>
-            <w:r>
-              <w:rPr>
-                <w:b/>
-                <w:sz w:val="32"/>
-                <w:szCs w:val="32"/>
-              </w:rPr>
-              <w:t>Reference</w:t>
-            </w:r>
-          </w:p>
-        </w:tc>
-        <w:tc>
-          <w:tcPr>
-            <w:tcW w:w="5528" w:type="dxa"/>
-          </w:tcPr>
-          <w:p>
-            <w:pPr>
-              <w:spacing w:before="0" w:line="240" w:lineRule="auto"/>
-              <w:jc w:val="center"/>
-              <w:rPr>
-                <w:b/>
-                <w:sz w:val="32"/>
-                <w:szCs w:val="32"/>
-              </w:rPr>
-            </w:pPr>
-            <w:r>
-              <w:rPr>
-                <w:b/>
-                <w:sz w:val="32"/>
-                <w:szCs w:val="32"/>
-              </w:rPr>
-              <w:t>As Printed</w:t>
-            </w:r>
-          </w:p>
-        </w:tc>
-        <w:tc>
-          <w:tcPr>
-            <w:tcW w:w="5812" w:type="dxa"/>
-          </w:tcPr>
-          <w:p>
-            <w:pPr>
-              <w:spacing w:before="0" w:line="240" w:lineRule="auto"/>
-              <w:ind w:right="-18"/>
-              <w:jc w:val="center"/>
-              <w:rPr>
-                <w:b/>
-                <w:sz w:val="32"/>
-                <w:szCs w:val="32"/>
-              </w:rPr>
-            </w:pPr>
-            <w:r>
-              <w:rPr>
-                <w:b/>
-                <w:sz w:val="32"/>
-                <w:szCs w:val="32"/>
-              </w:rPr>
-              <w:t>To be read as or corrected as</w:t>
-            </w:r>
-            <w:r>
-              <w:rPr>
-                <w:b/>
-                <w:sz w:val="32"/>
-                <w:szCs w:val="32"/>
-              </w:rPr>
-              <w:t xml:space="preserve"> </w:t>
-            </w:r>
-          </w:p>
-        </w:tc>
-      </w:tr>
-    </w:tbl>
-    <w:p>
-      <w:pPr>
-        <w:spacing w:before="0" w:line="240" w:lineRule="auto"/>
-        <w:rPr>
-          <w:vanish/>
-          <w:sz w:val="32"/>
-          <w:szCs w:val="32"/>
-        </w:rPr>
-      </w:pPr>
-    </w:p>
-    <w:tbl>
-      <w:tblPr>
-        <w:tblW w:w="13921" w:type="dxa"/>
-        <w:tblInd w:w="-743" w:type="dxa"/>
-        <w:tblBorders>
-          <w:top w:val="single" w:sz="4" w:space="0" w:color="000000"/>
-          <w:left w:val="single" w:sz="4" w:space="0" w:color="000000"/>
-          <w:bottom w:val="single" w:sz="4" w:space="0" w:color="000000"/>
-          <w:right w:val="single" w:sz="4" w:space="0" w:color="000000"/>
-          <w:insideH w:val="single" w:sz="4" w:space="0" w:color="000000"/>
-          <w:insideV w:val="single" w:sz="4" w:space="0" w:color="000000"/>
-        </w:tblBorders>
-        <w:tblLook w:val="04A0" w:firstRow="1" w:lastRow="0" w:firstColumn="1" w:lastColumn="0" w:noHBand="0" w:noVBand="1"/>
-      </w:tblPr>
-      <w:tblGrid>
-        <w:gridCol w:w="2581"/>
-        <w:gridCol w:w="5528"/>
-        <w:gridCol w:w="5812"/>
-      </w:tblGrid>
-      <w:tr>
-        <w:trPr>
-          <w:trHeight w:val="971"/>
-        </w:trPr>
-        <w:tc>
-          <w:tcPr>
-            <w:tcW w:w="2581" w:type="dxa"/>
-          </w:tcPr>
-          <w:p>
-            <w:pPr>
-              <w:spacing w:before="0" w:line="240" w:lineRule="auto"/>
-              <w:ind w:left="29"/>
-              <w:rPr>
-                <w:rFonts w:cs="Arial"/>
-                <w:b/>
-                <w:bCs/>
-                <w:color w:val="000000"/>
-                <w:sz w:val="28"/>
-                <w:szCs w:val="32"/>
-              </w:rPr>
-            </w:pPr>
-            <w:r>
-              <w:rPr>
-                <w:rFonts w:cs="Arial"/>
-                <w:b/>
-                <w:bCs/>
-                <w:color w:val="000000"/>
-                <w:sz w:val="28"/>
-                <w:szCs w:val="32"/>
-              </w:rPr>
-              <w:t>None</w:t>
-            </w:r>
-          </w:p>
-        </w:tc>
-        <w:tc>
-          <w:tcPr>
-            <w:tcW w:w="5528" w:type="dxa"/>
-          </w:tcPr>
-          <w:p>
-            <w:pPr>
-              <w:spacing w:before="0" w:line="240" w:lineRule="auto"/>
-              <w:rPr>
-                <w:rFonts w:ascii="BRH Malayalam Extra" w:hAnsi="BRH Malayalam Extra" w:cs="BRH Malayalam Extra"/>
-                <w:b/>
-                <w:bCs/>
-                <w:sz w:val="28"/>
-                <w:szCs w:val="36"/>
-              </w:rPr>
-            </w:pPr>
-            <w:r>
-              <w:rPr>
-                <w:rFonts w:cs="Arial"/>
-                <w:b/>
-                <w:bCs/>
-                <w:color w:val="000000"/>
-                <w:sz w:val="28"/>
-                <w:szCs w:val="32"/>
-              </w:rPr>
-              <w:t>None</w:t>
-            </w:r>
-          </w:p>
-        </w:tc>
-        <w:tc>
-          <w:tcPr>
-            <w:tcW w:w="5812" w:type="dxa"/>
-          </w:tcPr>
-          <w:p>
-            <w:pPr>
-              <w:spacing w:before="0" w:line="240" w:lineRule="auto"/>
-              <w:rPr>
-                <w:rFonts w:ascii="BRH Malayalam Extra" w:hAnsi="BRH Malayalam Extra" w:cs="BRH Malayalam Extra"/>
-                <w:b/>
-                <w:bCs/>
-                <w:sz w:val="28"/>
-                <w:szCs w:val="36"/>
-              </w:rPr>
-            </w:pPr>
-            <w:r>
-              <w:rPr>
-                <w:rFonts w:cs="Arial"/>
-                <w:b/>
-                <w:bCs/>
-                <w:color w:val="000000"/>
-                <w:sz w:val="28"/>
-                <w:szCs w:val="32"/>
-              </w:rPr>
-              <w:t>None</w:t>
-            </w:r>
-          </w:p>
-        </w:tc>
-      </w:tr>
-    </w:tbl>
-    <w:p>
-      <w:pPr>
-        <w:spacing w:before="0" w:line="240" w:lineRule="auto"/>
-        <w:jc w:val="center"/>
-        <w:rPr>
-          <w:b/>
-          <w:bCs/>
-          <w:sz w:val="32"/>
-          <w:szCs w:val="32"/>
-          <w:u w:val="single"/>
-        </w:rPr>
-      </w:pPr>
-    </w:p>
     <w:sectPr>
       <w:headerReference w:type="even" r:id="rId7"/>
       <w:headerReference w:type="default" r:id="rId8"/>
       <w:footerReference w:type="even" r:id="rId9"/>
       <w:footerReference w:type="default" r:id="rId10"/>
-      <w:headerReference w:type="first" r:id="rId11"/>
-      <w:footerReference w:type="first" r:id="rId12"/>
       <w:pgSz w:w="15840" w:h="12240" w:orient="landscape"/>
       <w:pgMar w:top="1440" w:right="1440" w:bottom="1440" w:left="1440" w:header="720" w:footer="720" w:gutter="0"/>
       <w:cols w:space="720"/>
@@ -37182,6 +35161,7 @@
       <w:pBdr>
         <w:top w:val="single" w:sz="4" w:space="1" w:color="auto"/>
       </w:pBdr>
+      <w:jc w:val="right"/>
       <w:rPr>
         <w:b/>
         <w:bCs/>
@@ -37457,7 +35437,7 @@
       <w:tab/>
     </w:r>
     <w:r>
-      <w:t xml:space="preserve">          </w:t>
+      <w:t xml:space="preserve">        </w:t>
     </w:r>
     <w:r>
       <w:rPr>
@@ -37562,16 +35542,6 @@
 </w:ftr>
 </file>
 
-<file path=word/footer3.xml><?xml version="1.0" encoding="utf-8"?>
-<w:ftr xmlns:wpc="http://schemas.microsoft.com/office/word/2010/wordprocessingCanvas" xmlns:cx="http://schemas.microsoft.com/office/drawing/2014/chartex" xmlns:cx1="http://schemas.microsoft.com/office/drawing/2015/9/8/chartex" xmlns:cx2="http://schemas.microsoft.com/office/drawing/2015/10/21/chartex" xmlns:cx3="http://schemas.microsoft.com/office/drawing/2016/5/9/chartex" xmlns:cx4="http://schemas.microsoft.com/office/drawing/2016/5/10/chartex" xmlns:cx5="http://schemas.microsoft.com/office/drawing/2016/5/11/chartex" xmlns:cx6="http://schemas.microsoft.com/office/drawing/2016/5/12/chartex" xmlns:cx7="http://schemas.microsoft.com/office/drawing/2016/5/13/chartex" xmlns:cx8="http://schemas.microsoft.com/office/drawing/2016/5/14/chartex" xmlns:mc="http://schemas.openxmlformats.org/markup-compatibility/2006" xmlns:aink="http://schemas.microsoft.com/office/drawing/2016/ink" xmlns:am3d="http://schemas.microsoft.com/office/drawing/2017/model3d" xmlns:o="urn:schemas-microsoft-com:office:office" xmlns:oel="http://schemas.microsoft.com/office/2019/extlst" xmlns:r="http://schemas.openxmlformats.org/officeDocument/2006/relationships" xmlns:m="http://schemas.openxmlformats.org/officeDocument/2006/math" xmlns:v="urn:schemas-microsoft-com:vml" xmlns:wp14="http://schemas.microsoft.com/office/word/2010/wordprocessingDrawing" xmlns:wp="http://schemas.openxmlformats.org/drawingml/2006/wordprocessingDrawing" xmlns:w10="urn:schemas-microsoft-com:office:word" xmlns:w="http://schemas.openxmlformats.org/wordprocessingml/2006/main" xmlns:w14="http://schemas.microsoft.com/office/word/2010/wordml" xmlns:w15="http://schemas.microsoft.com/office/word/2012/wordml" xmlns:w16cex="http://schemas.microsoft.com/office/word/2018/wordml/cex" xmlns:w16cid="http://schemas.microsoft.com/office/word/2016/wordml/cid" xmlns:w16="http://schemas.microsoft.com/office/word/2018/wordml" xmlns:w16du="http://schemas.microsoft.com/office/word/2023/wordml/word16du" xmlns:w16sdtdh="http://schemas.microsoft.com/office/word/2020/wordml/sdtdatahash" xmlns:w16se="http://schemas.microsoft.com/office/word/2015/wordml/symex" xmlns:wpg="http://schemas.microsoft.com/office/word/2010/wordprocessingGroup" xmlns:wpi="http://schemas.microsoft.com/office/word/2010/wordprocessingInk" xmlns:wne="http://schemas.microsoft.com/office/word/2006/wordml" xmlns:wps="http://schemas.microsoft.com/office/word/2010/wordprocessingShape" mc:Ignorable="w14 w15 w16se w16cid w16 w16cex w16sdtdh wp14">
-  <w:p>
-    <w:pPr>
-      <w:pStyle w:val="Footer"/>
-    </w:pPr>
-  </w:p>
-</w:ftr>
-</file>
-
 <file path=word/footnotes.xml><?xml version="1.0" encoding="utf-8"?>
 <w:footnotes xmlns:wpc="http://schemas.microsoft.com/office/word/2010/wordprocessingCanvas" xmlns:cx="http://schemas.microsoft.com/office/drawing/2014/chartex" xmlns:cx1="http://schemas.microsoft.com/office/drawing/2015/9/8/chartex" xmlns:cx2="http://schemas.microsoft.com/office/drawing/2015/10/21/chartex" xmlns:cx3="http://schemas.microsoft.com/office/drawing/2016/5/9/chartex" xmlns:cx4="http://schemas.microsoft.com/office/drawing/2016/5/10/chartex" xmlns:cx5="http://schemas.microsoft.com/office/drawing/2016/5/11/chartex" xmlns:cx6="http://schemas.microsoft.com/office/drawing/2016/5/12/chartex" xmlns:cx7="http://schemas.microsoft.com/office/drawing/2016/5/13/chartex" xmlns:cx8="http://schemas.microsoft.com/office/drawing/2016/5/14/chartex" xmlns:mc="http://schemas.openxmlformats.org/markup-compatibility/2006" xmlns:aink="http://schemas.microsoft.com/office/drawing/2016/ink" xmlns:am3d="http://schemas.microsoft.com/office/drawing/2017/model3d" xmlns:o="urn:schemas-microsoft-com:office:office" xmlns:oel="http://schemas.microsoft.com/office/2019/extlst" xmlns:r="http://schemas.openxmlformats.org/officeDocument/2006/relationships" xmlns:m="http://schemas.openxmlformats.org/officeDocument/2006/math" xmlns:v="urn:schemas-microsoft-com:vml" xmlns:wp14="http://schemas.microsoft.com/office/word/2010/wordprocessingDrawing" xmlns:wp="http://schemas.openxmlformats.org/drawingml/2006/wordprocessingDrawing" xmlns:w10="urn:schemas-microsoft-com:office:word" xmlns:w="http://schemas.openxmlformats.org/wordprocessingml/2006/main" xmlns:w14="http://schemas.microsoft.com/office/word/2010/wordml" xmlns:w15="http://schemas.microsoft.com/office/word/2012/wordml" xmlns:w16cex="http://schemas.microsoft.com/office/word/2018/wordml/cex" xmlns:w16cid="http://schemas.microsoft.com/office/word/2016/wordml/cid" xmlns:w16="http://schemas.microsoft.com/office/word/2018/wordml" xmlns:w16du="http://schemas.microsoft.com/office/word/2023/wordml/word16du" xmlns:w16sdtdh="http://schemas.microsoft.com/office/word/2020/wordml/sdtdatahash" xmlns:w16se="http://schemas.microsoft.com/office/word/2015/wordml/symex" xmlns:wpg="http://schemas.microsoft.com/office/word/2010/wordprocessingGroup" xmlns:wpi="http://schemas.microsoft.com/office/word/2010/wordprocessingInk" xmlns:wne="http://schemas.microsoft.com/office/word/2006/wordml" xmlns:wps="http://schemas.microsoft.com/office/word/2010/wordprocessingShape" mc:Ignorable="w14 w15 w16se w16cid w16 w16cex w16sdtdh wp14">
   <w:footnote w:type="separator" w:id="-1">
@@ -37626,16 +35596,6 @@
       <w:pBdr>
         <w:bottom w:val="single" w:sz="4" w:space="1" w:color="auto"/>
       </w:pBdr>
-    </w:pPr>
-  </w:p>
-</w:hdr>
-</file>
-
-<file path=word/header3.xml><?xml version="1.0" encoding="utf-8"?>
-<w:hdr xmlns:wpc="http://schemas.microsoft.com/office/word/2010/wordprocessingCanvas" xmlns:cx="http://schemas.microsoft.com/office/drawing/2014/chartex" xmlns:cx1="http://schemas.microsoft.com/office/drawing/2015/9/8/chartex" xmlns:cx2="http://schemas.microsoft.com/office/drawing/2015/10/21/chartex" xmlns:cx3="http://schemas.microsoft.com/office/drawing/2016/5/9/chartex" xmlns:cx4="http://schemas.microsoft.com/office/drawing/2016/5/10/chartex" xmlns:cx5="http://schemas.microsoft.com/office/drawing/2016/5/11/chartex" xmlns:cx6="http://schemas.microsoft.com/office/drawing/2016/5/12/chartex" xmlns:cx7="http://schemas.microsoft.com/office/drawing/2016/5/13/chartex" xmlns:cx8="http://schemas.microsoft.com/office/drawing/2016/5/14/chartex" xmlns:mc="http://schemas.openxmlformats.org/markup-compatibility/2006" xmlns:aink="http://schemas.microsoft.com/office/drawing/2016/ink" xmlns:am3d="http://schemas.microsoft.com/office/drawing/2017/model3d" xmlns:o="urn:schemas-microsoft-com:office:office" xmlns:oel="http://schemas.microsoft.com/office/2019/extlst" xmlns:r="http://schemas.openxmlformats.org/officeDocument/2006/relationships" xmlns:m="http://schemas.openxmlformats.org/officeDocument/2006/math" xmlns:v="urn:schemas-microsoft-com:vml" xmlns:wp14="http://schemas.microsoft.com/office/word/2010/wordprocessingDrawing" xmlns:wp="http://schemas.openxmlformats.org/drawingml/2006/wordprocessingDrawing" xmlns:w10="urn:schemas-microsoft-com:office:word" xmlns:w="http://schemas.openxmlformats.org/wordprocessingml/2006/main" xmlns:w14="http://schemas.microsoft.com/office/word/2010/wordml" xmlns:w15="http://schemas.microsoft.com/office/word/2012/wordml" xmlns:w16cex="http://schemas.microsoft.com/office/word/2018/wordml/cex" xmlns:w16cid="http://schemas.microsoft.com/office/word/2016/wordml/cid" xmlns:w16="http://schemas.microsoft.com/office/word/2018/wordml" xmlns:w16du="http://schemas.microsoft.com/office/word/2023/wordml/word16du" xmlns:w16sdtdh="http://schemas.microsoft.com/office/word/2020/wordml/sdtdatahash" xmlns:w16se="http://schemas.microsoft.com/office/word/2015/wordml/symex" xmlns:wpg="http://schemas.microsoft.com/office/word/2010/wordprocessingGroup" xmlns:wpi="http://schemas.microsoft.com/office/word/2010/wordprocessingInk" xmlns:wne="http://schemas.microsoft.com/office/word/2006/wordml" xmlns:wps="http://schemas.microsoft.com/office/word/2010/wordprocessingShape" mc:Ignorable="w14 w15 w16se w16cid w16 w16cex w16sdtdh wp14">
-  <w:p>
-    <w:pPr>
-      <w:pStyle w:val="Header"/>
     </w:pPr>
   </w:p>
 </w:hdr>

</xml_diff>

<commit_message>
nmv 04 06 2023
</commit_message>
<xml_diff>
--- a/TS Jatai Ghanam Project/TS 2.1/TS 2.1 Ghanam Sanskrit Corrections.docx
+++ b/TS Jatai Ghanam Project/TS 2.1/TS 2.1 Ghanam Sanskrit Corrections.docx
@@ -22,7 +22,7 @@
           <w:szCs w:val="32"/>
           <w:u w:val="single"/>
         </w:rPr>
-        <w:t xml:space="preserve">TS </w:t>
+        <w:t xml:space="preserve">TS Ghanam – TS 2.1 Sanskrit Corrections – Observed till </w:t>
       </w:r>
       <w:r>
         <w:rPr>
@@ -32,122 +32,7 @@
           <w:szCs w:val="32"/>
           <w:u w:val="single"/>
         </w:rPr>
-        <w:t>Ghanam</w:t>
-      </w:r>
-      <w:r>
-        <w:rPr>
-          <w:b/>
-          <w:bCs/>
-          <w:sz w:val="32"/>
-          <w:szCs w:val="32"/>
-          <w:u w:val="single"/>
-        </w:rPr>
-        <w:t xml:space="preserve"> </w:t>
-      </w:r>
-      <w:r>
-        <w:rPr>
-          <w:b/>
-          <w:bCs/>
-          <w:sz w:val="32"/>
-          <w:szCs w:val="32"/>
-          <w:u w:val="single"/>
-        </w:rPr>
-        <w:t xml:space="preserve">– TS </w:t>
-      </w:r>
-      <w:r>
-        <w:rPr>
-          <w:b/>
-          <w:bCs/>
-          <w:sz w:val="32"/>
-          <w:szCs w:val="32"/>
-          <w:u w:val="single"/>
-        </w:rPr>
-        <w:t>2.</w:t>
-      </w:r>
-      <w:r>
-        <w:rPr>
-          <w:b/>
-          <w:bCs/>
-          <w:sz w:val="32"/>
-          <w:szCs w:val="32"/>
-          <w:u w:val="single"/>
-        </w:rPr>
-        <w:t xml:space="preserve">1 </w:t>
-      </w:r>
-      <w:r>
-        <w:rPr>
-          <w:b/>
-          <w:bCs/>
-          <w:sz w:val="32"/>
-          <w:szCs w:val="32"/>
-          <w:u w:val="single"/>
-        </w:rPr>
-        <w:t>Sanskrit</w:t>
-      </w:r>
-      <w:r>
-        <w:rPr>
-          <w:b/>
-          <w:bCs/>
-          <w:sz w:val="32"/>
-          <w:szCs w:val="32"/>
-          <w:u w:val="single"/>
-        </w:rPr>
-        <w:t xml:space="preserve"> Corrections –</w:t>
-      </w:r>
-      <w:r>
-        <w:rPr>
-          <w:b/>
-          <w:bCs/>
-          <w:sz w:val="32"/>
-          <w:szCs w:val="32"/>
-          <w:u w:val="single"/>
-        </w:rPr>
-        <w:t xml:space="preserve"> </w:t>
-      </w:r>
-      <w:r>
-        <w:rPr>
-          <w:b/>
-          <w:bCs/>
-          <w:sz w:val="32"/>
-          <w:szCs w:val="32"/>
-          <w:u w:val="single"/>
-        </w:rPr>
-        <w:t xml:space="preserve">Observed till </w:t>
-      </w:r>
-      <w:r>
-        <w:rPr>
-          <w:b/>
-          <w:bCs/>
-          <w:color w:val="FF0000"/>
-          <w:sz w:val="32"/>
-          <w:szCs w:val="32"/>
-          <w:highlight w:val="yellow"/>
-          <w:u w:val="single"/>
-        </w:rPr>
-        <w:t>xxxxx</w:t>
-      </w:r>
-      <w:r>
-        <w:rPr>
-          <w:b/>
-          <w:bCs/>
-          <w:color w:val="FF0000"/>
-          <w:sz w:val="32"/>
-          <w:szCs w:val="32"/>
-          <w:u w:val="single"/>
-        </w:rPr>
-        <w:t xml:space="preserve"> </w:t>
-      </w:r>
-      <w:r>
-        <w:rPr>
-          <w:b/>
-          <w:bCs/>
-          <w:color w:val="FF0000"/>
-          <w:sz w:val="32"/>
-          <w:szCs w:val="32"/>
-          <w:highlight w:val="yellow"/>
-          <w:u w:val="single"/>
-        </w:rPr>
-        <w:t>2022</w:t>
+        <w:t>31st May 2023</w:t>
       </w:r>
     </w:p>
     <w:p>

</xml_diff>